<commit_message>
Changes to Final Written Report and Milestone2
</commit_message>
<xml_diff>
--- a/Milestones/Milestone2.docx
+++ b/Milestones/Milestone2.docx
@@ -819,12 +819,38 @@
     </w:p>
     <w:p>
       <w:pPr>
+        <w:rPr>
+          <w:sz w:val="22"/>
+          <w:szCs w:val="22"/>
+        </w:rPr>
+      </w:pPr>
+    </w:p>
+    <w:p>
+      <w:pPr>
+        <w:rPr>
+          <w:sz w:val="22"/>
+          <w:szCs w:val="22"/>
+        </w:rPr>
+      </w:pPr>
+    </w:p>
+    <w:p>
+      <w:pPr>
         <w:spacing w:after="0"/>
         <w:rPr>
           <w:sz w:val="22"/>
           <w:szCs w:val="22"/>
-        </w:rPr>
-      </w:pPr>
+          <w:u w:val="single"/>
+        </w:rPr>
+      </w:pPr>
+      <w:r>
+        <w:rPr>
+          <w:sz w:val="22"/>
+          <w:szCs w:val="22"/>
+          <w:u w:val="single"/>
+        </w:rPr>
+        <w:lastRenderedPageBreak/>
+        <w:t>Analysis:</w:t>
+      </w:r>
     </w:p>
     <w:p>
       <w:pPr>
@@ -834,6 +860,51 @@
           <w:szCs w:val="22"/>
         </w:rPr>
       </w:pPr>
+      <w:r>
+        <w:rPr>
+          <w:sz w:val="22"/>
+          <w:szCs w:val="22"/>
+        </w:rPr>
+        <w:t xml:space="preserve">Once the data was loaded into </w:t>
+      </w:r>
+      <w:r>
+        <w:rPr>
+          <w:sz w:val="22"/>
+          <w:szCs w:val="22"/>
+        </w:rPr>
+        <w:t>the analysis, the independent variable (X) was set as the Inflation_Adjusted_</w:t>
+      </w:r>
+      <w:proofErr w:type="gramStart"/>
+      <w:r>
+        <w:rPr>
+          <w:sz w:val="22"/>
+          <w:szCs w:val="22"/>
+        </w:rPr>
+        <w:t>Price</w:t>
+      </w:r>
+      <w:proofErr w:type="gramEnd"/>
+      <w:r>
+        <w:rPr>
+          <w:sz w:val="22"/>
+          <w:szCs w:val="22"/>
+        </w:rPr>
+        <w:t xml:space="preserve"> and the independent variable (Y) was set as Gasoline_Consumption(Millions of Gallons). Next the data was split 75/25 which meant 279 training samples and 93 test samples. After that a simple linear regression was fitted to the data. The model returned an r</w:t>
+      </w:r>
+      <w:r>
+        <w:rPr>
+          <w:sz w:val="22"/>
+          <w:szCs w:val="22"/>
+          <w:vertAlign w:val="superscript"/>
+        </w:rPr>
+        <w:t>2</w:t>
+      </w:r>
+      <w:r>
+        <w:rPr>
+          <w:sz w:val="22"/>
+          <w:szCs w:val="22"/>
+        </w:rPr>
+        <w:t xml:space="preserve"> value of 0.140. This means that only 14% of the variation in consumption can be explained by gasoline price. In other words, the relationship is weakly related. </w:t>
+      </w:r>
     </w:p>
     <w:p>
       <w:pPr>
@@ -843,13 +914,21 @@
           <w:szCs w:val="22"/>
         </w:rPr>
       </w:pPr>
+    </w:p>
+    <w:p>
+      <w:pPr>
+        <w:spacing w:after="0"/>
+        <w:rPr>
+          <w:sz w:val="22"/>
+          <w:szCs w:val="22"/>
+        </w:rPr>
+      </w:pPr>
       <w:r>
         <w:rPr>
           <w:sz w:val="22"/>
           <w:szCs w:val="22"/>
           <w:u w:val="single"/>
         </w:rPr>
-        <w:lastRenderedPageBreak/>
         <w:t>Additional Data</w:t>
       </w:r>
       <w:r>

</xml_diff>

<commit_message>
changes to milestone2 and EDA
</commit_message>
<xml_diff>
--- a/Milestones/Milestone2.docx
+++ b/Milestones/Milestone2.docx
@@ -1288,6 +1288,35 @@
             <w:rStyle w:val="Hyperlink"/>
           </w:rPr>
           <w:t>https://fred.stlouisfed.org/series/CPIAUCSL</w:t>
+        </w:r>
+      </w:hyperlink>
+      <w:r>
+        <w:t xml:space="preserve"> </w:t>
+      </w:r>
+    </w:p>
+    <w:p>
+      <w:pPr>
+        <w:pStyle w:val="p1"/>
+        <w:spacing w:after="240" w:afterAutospacing="0"/>
+      </w:pPr>
+    </w:p>
+    <w:p>
+      <w:pPr>
+        <w:pStyle w:val="p1"/>
+        <w:spacing w:after="240" w:afterAutospacing="0"/>
+      </w:pPr>
+      <w:r>
+        <w:t>GitHub Link:</w:t>
+      </w:r>
+      <w:r>
+        <w:t xml:space="preserve"> </w:t>
+      </w:r>
+      <w:hyperlink r:id="rId8" w:history="1">
+        <w:r>
+          <w:rPr>
+            <w:rStyle w:val="Hyperlink"/>
+          </w:rPr>
+          <w:t>https://github.com/nikolasleeb/INFO511_FinalProject</w:t>
         </w:r>
       </w:hyperlink>
       <w:r>

</xml_diff>